<commit_message>
Fixing the link to the colab notebook in the readme
</commit_message>
<xml_diff>
--- a/000_README.docx
+++ b/000_README.docx
@@ -1314,27 +1314,7 @@
             <w:szCs w:val="20"/>
             <w:lang w:val="en-GB"/>
           </w:rPr>
-          <w:t>https://surfer.nmr.mgh.harvard.edu/fswiki/re</w:t>
-        </w:r>
-        <w:r>
-          <w:rPr>
-            <w:rFonts w:ascii="Arial" w:hAnsi="Arial" w:cs="Arial"/>
-            <w:kern w:val="0"/>
-            <w:sz w:val="20"/>
-            <w:szCs w:val="20"/>
-            <w:lang w:val="en-GB"/>
-          </w:rPr>
-          <w:t>c</w:t>
-        </w:r>
-        <w:r>
-          <w:rPr>
-            <w:rFonts w:ascii="Arial" w:hAnsi="Arial" w:cs="Arial"/>
-            <w:kern w:val="0"/>
-            <w:sz w:val="20"/>
-            <w:szCs w:val="20"/>
-            <w:lang w:val="en-GB"/>
-          </w:rPr>
-          <w:t>on-all</w:t>
+          <w:t>https://surfer.nmr.mgh.harvard.edu/fswiki/recon-all</w:t>
         </w:r>
       </w:hyperlink>
       <w:r>
@@ -1445,7 +1425,6 @@
           <w:kern w:val="0"/>
           <w:sz w:val="20"/>
           <w:szCs w:val="20"/>
-          <w:lang w:val="en-NO"/>
         </w:rPr>
       </w:pPr>
     </w:p>
@@ -5304,20 +5283,8 @@
           <w:szCs w:val="20"/>
           <w:lang w:val="en-GB"/>
         </w:rPr>
-        <w:t>bmDetectNN50_training_A_</w:t>
-      </w:r>
-      <w:proofErr w:type="gramStart"/>
-      <w:r>
-        <w:rPr>
-          <w:rFonts w:ascii="Arial" w:hAnsi="Arial" w:cs="Arial"/>
-          <w:kern w:val="0"/>
-          <w:sz w:val="20"/>
-          <w:szCs w:val="20"/>
-          <w:lang w:val="en-GB"/>
-        </w:rPr>
-        <w:t>reduced.ipynb</w:t>
-      </w:r>
-      <w:proofErr w:type="gramEnd"/>
+        <w:t>bmDetectNN50_training_A_reduced.ipynb</w:t>
+      </w:r>
       <w:r>
         <w:rPr>
           <w:rFonts w:ascii="Arial" w:hAnsi="Arial" w:cs="Arial"/>
@@ -5348,7 +5315,7 @@
           <w:szCs w:val="20"/>
           <w:lang w:val="en-GB"/>
         </w:rPr>
-        <w:t>https://colab.research.google.com/drive/16ecbr3L3qHcX2bjg2SuRY2gdCqK8Rf0k</w:t>
+        <w:t>https://colab.research.google.com/drive/1b53KkH31nvS-HhicPWP_k5nK3J9LQLlB</w:t>
       </w:r>
       <w:r>
         <w:rPr>
@@ -6593,7 +6560,7 @@
         <w:kern w:val="2"/>
         <w:sz w:val="24"/>
         <w:szCs w:val="24"/>
-        <w:lang w:eastAsia="en-US" w:bidi="ar-SA"/>
+        <w:lang w:val="en-NO" w:eastAsia="en-US" w:bidi="ar-SA"/>
         <w14:ligatures w14:val="standardContextual"/>
       </w:rPr>
     </w:rPrDefault>

</xml_diff>